<commit_message>
Update certificate details and change academic director name
</commit_message>
<xml_diff>
--- a/temp_certificate.docx
+++ b/temp_certificate.docx
@@ -59,7 +59,7 @@
         </w:rPr>
       </w:pPr>
       <w:r>
-        <w:t>O CEUE - Centro dos Estudantes Universitários de Engenharia declara que a estudante Luíza Eduarda Campos Ribeiro  graduanda do curso de Engenharia Civil, cartão 00288493, participou da gestão de 2024, como membra do setor Pessoas e organização. A membra dedicou aproximadamente 4 horas semanais, que ao total de 11 meses de participação na gestão, somam-se aproximadamente 176 horas de dedicação ao CEUE.</w:t>
+        <w:t>O CEUE - Centro dos Estudantes Universitários de Engenharia declara que o estudante Otávio Silva Andreazza graduando do curso de Engenharia Civil, cartão 00319593, participou da gestão de 2024, como membro do setor Pessoas e organização. O membro dedicou aproximadamente 4 horas semanais, que ao total de 0 meses de participação na gestão, somam-se aproximadamente 0 horas de dedicação ao CEUE.</w:t>
       </w:r>
     </w:p>
     <w:p>
@@ -103,6 +103,22 @@
           <w:rFonts w:ascii="Calibri" w:eastAsia="Calibri" w:hAnsi="Calibri" w:cs="Calibri"/>
           <w:sz w:val="22"/>
           <w:szCs w:val="22"/>
+        </w:rPr>
+      </w:pPr>
+    </w:p>
+    <w:p>
+      <w:pPr>
+        <w:pBdr>
+          <w:top w:val="nil"/>
+          <w:left w:val="nil"/>
+          <w:bottom w:val="nil"/>
+          <w:right w:val="nil"/>
+          <w:between w:val="nil"/>
+        </w:pBdr>
+        <w:spacing w:before="720" w:after="960"/>
+        <w:jc w:val="right"/>
+        <w:rPr>
+          <w:noProof/>
         </w:rPr>
       </w:pPr>
     </w:p>
@@ -123,19 +139,12 @@
         </w:rPr>
       </w:pPr>
       <w:r>
-        <w:t>Porto Alegre, 24 de fevereiro de 2025.</w:t>
+        <w:t>Porto Alegre, 04 de agosto de 2025.</w:t>
       </w:r>
     </w:p>
     <w:p>
       <w:pPr>
-        <w:pBdr>
-          <w:top w:val="nil"/>
-          <w:left w:val="nil"/>
-          <w:bottom w:val="nil"/>
-          <w:right w:val="nil"/>
-          <w:between w:val="nil"/>
-        </w:pBdr>
-        <w:spacing w:before="720" w:after="960"/>
+        <w:spacing w:line="259" w:lineRule="auto"/>
         <w:jc w:val="center"/>
         <w:rPr>
           <w:rFonts w:ascii="Calibri" w:eastAsia="Calibri" w:hAnsi="Calibri" w:cs="Calibri"/>
@@ -144,70 +153,7 @@
     </w:p>
     <w:p>
       <w:pPr>
-        <w:pBdr>
-          <w:top w:val="nil"/>
-          <w:left w:val="nil"/>
-          <w:bottom w:val="nil"/>
-          <w:right w:val="nil"/>
-          <w:between w:val="nil"/>
-        </w:pBdr>
-        <w:spacing w:before="720" w:after="960"/>
-        <w:jc w:val="center"/>
-        <w:rPr>
-          <w:rFonts w:ascii="Calibri" w:eastAsia="Calibri" w:hAnsi="Calibri" w:cs="Calibri"/>
-        </w:rPr>
-      </w:pPr>
-    </w:p>
-    <w:p>
-      <w:pPr>
         <w:spacing w:line="259" w:lineRule="auto"/>
-        <w:ind w:firstLine="720"/>
-        <w:rPr>
-          <w:rFonts w:ascii="Arial" w:eastAsia="Arial" w:hAnsi="Arial" w:cs="Arial"/>
-          <w:sz w:val="22"/>
-          <w:szCs w:val="22"/>
-        </w:rPr>
-      </w:pPr>
-    </w:p>
-    <w:p>
-      <w:pPr>
-        <w:spacing w:line="259" w:lineRule="auto"/>
-        <w:ind w:firstLine="720"/>
-        <w:jc w:val="center"/>
-        <w:rPr>
-          <w:rFonts w:ascii="Arial" w:eastAsia="Arial" w:hAnsi="Arial" w:cs="Arial"/>
-          <w:sz w:val="22"/>
-          <w:szCs w:val="22"/>
-        </w:rPr>
-      </w:pPr>
-      <w:r>
-        <w:rPr>
-          <w:rFonts w:ascii="Arial" w:eastAsia="Arial" w:hAnsi="Arial" w:cs="Arial"/>
-          <w:sz w:val="22"/>
-          <w:szCs w:val="22"/>
-        </w:rPr>
-        <w:t>_____________________</w:t>
-      </w:r>
-    </w:p>
-    <w:p>
-      <w:pPr>
-        <w:spacing w:line="259" w:lineRule="auto"/>
-        <w:ind w:firstLine="720"/>
-        <w:jc w:val="center"/>
-        <w:rPr>
-          <w:rFonts w:ascii="Arial" w:eastAsia="Arial" w:hAnsi="Arial" w:cs="Arial"/>
-          <w:sz w:val="22"/>
-          <w:szCs w:val="22"/>
-        </w:rPr>
-      </w:pPr>
-      <w:r>
-        <w:t>Sara Vitória Vale Ferreira</w:t>
-      </w:r>
-    </w:p>
-    <w:p>
-      <w:pPr>
-        <w:spacing w:line="259" w:lineRule="auto"/>
-        <w:ind w:firstLine="720"/>
         <w:jc w:val="center"/>
         <w:rPr>
           <w:rFonts w:ascii="Calibri" w:eastAsia="Calibri" w:hAnsi="Calibri" w:cs="Calibri"/>
@@ -216,23 +162,393 @@
       <w:r>
         <w:rPr>
           <w:rFonts w:ascii="Arial" w:eastAsia="Arial" w:hAnsi="Arial" w:cs="Arial"/>
+          <w:noProof/>
           <w:sz w:val="22"/>
           <w:szCs w:val="22"/>
         </w:rPr>
-        <w:t xml:space="preserve">Diretora Acadêmica               </w:t>
+        <w:drawing>
+          <wp:anchor distT="0" distB="0" distL="114300" distR="114300" simplePos="0" relativeHeight="251659264" behindDoc="0" locked="0" layoutInCell="1" allowOverlap="1" wp14:anchorId="097B491A" wp14:editId="1AF241A0">
+            <wp:simplePos x="0" y="0"/>
+            <wp:positionH relativeFrom="margin">
+              <wp:posOffset>3861435</wp:posOffset>
+            </wp:positionH>
+            <wp:positionV relativeFrom="paragraph">
+              <wp:posOffset>43815</wp:posOffset>
+            </wp:positionV>
+            <wp:extent cx="1371600" cy="323850"/>
+            <wp:effectExtent l="0" t="0" r="0" b="0"/>
+            <wp:wrapNone/>
+            <wp:docPr id="276362872" name="Imagem 3"/>
+            <wp:cNvGraphicFramePr>
+              <a:graphicFrameLocks xmlns:a="http://schemas.openxmlformats.org/drawingml/2006/main" noChangeAspect="1"/>
+            </wp:cNvGraphicFramePr>
+            <a:graphic xmlns:a="http://schemas.openxmlformats.org/drawingml/2006/main">
+              <a:graphicData uri="http://schemas.openxmlformats.org/drawingml/2006/picture">
+                <pic:pic xmlns:pic="http://schemas.openxmlformats.org/drawingml/2006/picture">
+                  <pic:nvPicPr>
+                    <pic:cNvPr id="0" name="Picture 4"/>
+                    <pic:cNvPicPr>
+                      <a:picLocks noChangeAspect="1" noChangeArrowheads="1"/>
+                    </pic:cNvPicPr>
+                  </pic:nvPicPr>
+                  <pic:blipFill rotWithShape="1">
+                    <a:blip r:embed="rId6" cstate="print">
+                      <a:extLst>
+                        <a:ext uri="{28A0092B-C50C-407E-A947-70E740481C1C}">
+                          <a14:useLocalDpi xmlns:a14="http://schemas.microsoft.com/office/drawing/2010/main" val="0"/>
+                        </a:ext>
+                      </a:extLst>
+                    </a:blip>
+                    <a:srcRect l="6787" t="29869" r="11765" b="25975"/>
+                    <a:stretch>
+                      <a:fillRect/>
+                    </a:stretch>
+                  </pic:blipFill>
+                  <pic:spPr bwMode="auto">
+                    <a:xfrm>
+                      <a:off x="0" y="0"/>
+                      <a:ext cx="1371600" cy="323850"/>
+                    </a:xfrm>
+                    <a:prstGeom prst="rect">
+                      <a:avLst/>
+                    </a:prstGeom>
+                    <a:noFill/>
+                    <a:ln>
+                      <a:noFill/>
+                    </a:ln>
+                    <a:extLst>
+                      <a:ext uri="{53640926-AAD7-44D8-BBD7-CCE9431645EC}">
+                        <a14:shadowObscured xmlns:a14="http://schemas.microsoft.com/office/drawing/2010/main"/>
+                      </a:ext>
+                    </a:extLst>
+                  </pic:spPr>
+                </pic:pic>
+              </a:graphicData>
+            </a:graphic>
+            <wp14:sizeRelH relativeFrom="page">
+              <wp14:pctWidth>0</wp14:pctWidth>
+            </wp14:sizeRelH>
+            <wp14:sizeRelV relativeFrom="page">
+              <wp14:pctHeight>0</wp14:pctHeight>
+            </wp14:sizeRelV>
+          </wp:anchor>
+        </w:drawing>
       </w:r>
-      <w:r>
+    </w:p>
+    <w:tbl>
+      <w:tblPr>
+        <w:tblStyle w:val="Tabelacomgrade"/>
+        <w:tblW w:w="0" w:type="auto"/>
+        <w:tblLook w:val="04A0" w:firstRow="1" w:lastRow="0" w:firstColumn="1" w:lastColumn="0" w:noHBand="0" w:noVBand="1"/>
+      </w:tblPr>
+      <w:tblGrid>
+        <w:gridCol w:w="3397"/>
+        <w:gridCol w:w="2127"/>
+        <w:gridCol w:w="3430"/>
+      </w:tblGrid>
+      <w:tr>
+        <w:tc>
+          <w:tcPr>
+            <w:tcW w:w="3397" w:type="dxa"/>
+            <w:tcBorders>
+              <w:top w:val="nil"/>
+              <w:left w:val="nil"/>
+              <w:bottom w:val="nil"/>
+              <w:right w:val="nil"/>
+            </w:tcBorders>
+          </w:tcPr>
+          <w:p>
+            <w:pPr>
+              <w:spacing w:line="259" w:lineRule="auto"/>
+              <w:jc w:val="center"/>
+              <w:rPr>
+                <w:rFonts w:ascii="Arial" w:eastAsia="Arial" w:hAnsi="Arial" w:cs="Arial"/>
+                <w:sz w:val="22"/>
+                <w:szCs w:val="22"/>
+              </w:rPr>
+            </w:pPr>
+            <w:r>
+              <w:rPr>
+                <w:noProof/>
+              </w:rPr>
+              <w:drawing>
+                <wp:anchor distT="0" distB="0" distL="114300" distR="114300" simplePos="0" relativeHeight="251658240" behindDoc="0" locked="0" layoutInCell="1" allowOverlap="1" wp14:anchorId="3846C335" wp14:editId="096C3CFE">
+                  <wp:simplePos x="0" y="0"/>
+                  <wp:positionH relativeFrom="margin">
+                    <wp:posOffset>621030</wp:posOffset>
+                  </wp:positionH>
+                  <wp:positionV relativeFrom="paragraph">
+                    <wp:posOffset>-254000</wp:posOffset>
+                  </wp:positionV>
+                  <wp:extent cx="847725" cy="619125"/>
+                  <wp:effectExtent l="0" t="0" r="0" b="9525"/>
+                  <wp:wrapNone/>
+                  <wp:docPr id="1849105241" name="Imagem 2" descr="Imagem em preto e branco&#10;&#10;O conteúdo gerado por IA pode estar incorreto."/>
+                  <wp:cNvGraphicFramePr>
+                    <a:graphicFrameLocks xmlns:a="http://schemas.openxmlformats.org/drawingml/2006/main" noChangeAspect="1"/>
+                  </wp:cNvGraphicFramePr>
+                  <a:graphic xmlns:a="http://schemas.openxmlformats.org/drawingml/2006/main">
+                    <a:graphicData uri="http://schemas.openxmlformats.org/drawingml/2006/picture">
+                      <pic:pic xmlns:pic="http://schemas.openxmlformats.org/drawingml/2006/picture">
+                        <pic:nvPicPr>
+                          <pic:cNvPr id="1849105241" name="Imagem 2" descr="Imagem em preto e branco&#10;&#10;O conteúdo gerado por IA pode estar incorreto."/>
+                          <pic:cNvPicPr>
+                            <a:picLocks noChangeAspect="1" noChangeArrowheads="1"/>
+                          </pic:cNvPicPr>
+                        </pic:nvPicPr>
+                        <pic:blipFill rotWithShape="1">
+                          <a:blip r:embed="rId7" cstate="print">
+                            <a:extLst>
+                              <a:ext uri="{28A0092B-C50C-407E-A947-70E740481C1C}">
+                                <a14:useLocalDpi xmlns:a14="http://schemas.microsoft.com/office/drawing/2010/main" val="0"/>
+                              </a:ext>
+                            </a:extLst>
+                          </a:blip>
+                          <a:srcRect l="35447" t="31617" r="35070" b="30063"/>
+                          <a:stretch>
+                            <a:fillRect/>
+                          </a:stretch>
+                        </pic:blipFill>
+                        <pic:spPr bwMode="auto">
+                          <a:xfrm>
+                            <a:off x="0" y="0"/>
+                            <a:ext cx="847725" cy="619125"/>
+                          </a:xfrm>
+                          <a:prstGeom prst="rect">
+                            <a:avLst/>
+                          </a:prstGeom>
+                          <a:noFill/>
+                          <a:ln>
+                            <a:noFill/>
+                          </a:ln>
+                          <a:extLst>
+                            <a:ext uri="{53640926-AAD7-44D8-BBD7-CCE9431645EC}">
+                              <a14:shadowObscured xmlns:a14="http://schemas.microsoft.com/office/drawing/2010/main"/>
+                            </a:ext>
+                          </a:extLst>
+                        </pic:spPr>
+                      </pic:pic>
+                    </a:graphicData>
+                  </a:graphic>
+                  <wp14:sizeRelH relativeFrom="page">
+                    <wp14:pctWidth>0</wp14:pctWidth>
+                  </wp14:sizeRelH>
+                  <wp14:sizeRelV relativeFrom="page">
+                    <wp14:pctHeight>0</wp14:pctHeight>
+                  </wp14:sizeRelV>
+                </wp:anchor>
+              </w:drawing>
+            </w:r>
+            <w:r>
+              <w:rPr>
+                <w:rFonts w:ascii="Arial" w:eastAsia="Arial" w:hAnsi="Arial" w:cs="Arial"/>
+                <w:sz w:val="22"/>
+                <w:szCs w:val="22"/>
+              </w:rPr>
+              <w:t>_____________________</w:t>
+            </w:r>
+          </w:p>
+          <w:p>
+            <w:pPr>
+              <w:spacing w:line="259" w:lineRule="auto"/>
+              <w:jc w:val="center"/>
+              <w:rPr>
+                <w:rFonts w:ascii="Arial" w:eastAsia="Arial" w:hAnsi="Arial" w:cs="Arial"/>
+                <w:sz w:val="22"/>
+                <w:szCs w:val="22"/>
+              </w:rPr>
+            </w:pPr>
+            <w:r>
+              <w:rPr>
+                <w:rFonts w:ascii="Arial" w:eastAsia="Arial" w:hAnsi="Arial" w:cs="Arial"/>
+                <w:sz w:val="22"/>
+                <w:szCs w:val="22"/>
+              </w:rPr>
+              <w:t>Tassiandra de Oliveira Moura</w:t>
+            </w:r>
+          </w:p>
+          <w:p>
+            <w:pPr>
+              <w:spacing w:line="259" w:lineRule="auto"/>
+              <w:jc w:val="center"/>
+              <w:rPr>
+                <w:rFonts w:ascii="Calibri" w:eastAsia="Calibri" w:hAnsi="Calibri" w:cs="Calibri"/>
+              </w:rPr>
+            </w:pPr>
+            <w:r>
+              <w:rPr>
+                <w:rFonts w:ascii="Arial" w:eastAsia="Arial" w:hAnsi="Arial" w:cs="Arial"/>
+                <w:sz w:val="22"/>
+                <w:szCs w:val="22"/>
+              </w:rPr>
+              <w:t>Diretora Acadêmica</w:t>
+            </w:r>
+          </w:p>
+          <w:p>
+            <w:pPr>
+              <w:spacing w:line="259" w:lineRule="auto"/>
+              <w:jc w:val="center"/>
+              <w:rPr>
+                <w:rFonts w:ascii="Arial" w:eastAsia="Arial" w:hAnsi="Arial" w:cs="Arial"/>
+                <w:sz w:val="22"/>
+                <w:szCs w:val="22"/>
+              </w:rPr>
+            </w:pPr>
+          </w:p>
+        </w:tc>
+        <w:tc>
+          <w:tcPr>
+            <w:tcW w:w="2127" w:type="dxa"/>
+            <w:tcBorders>
+              <w:top w:val="nil"/>
+              <w:left w:val="nil"/>
+              <w:bottom w:val="nil"/>
+              <w:right w:val="nil"/>
+            </w:tcBorders>
+          </w:tcPr>
+          <w:p>
+            <w:pPr>
+              <w:spacing w:line="259" w:lineRule="auto"/>
+              <w:jc w:val="center"/>
+              <w:rPr>
+                <w:rFonts w:ascii="Arial" w:eastAsia="Arial" w:hAnsi="Arial" w:cs="Arial"/>
+                <w:sz w:val="22"/>
+                <w:szCs w:val="22"/>
+              </w:rPr>
+            </w:pPr>
+          </w:p>
+        </w:tc>
+        <w:tc>
+          <w:tcPr>
+            <w:tcW w:w="3430" w:type="dxa"/>
+            <w:tcBorders>
+              <w:top w:val="nil"/>
+              <w:left w:val="nil"/>
+              <w:bottom w:val="nil"/>
+              <w:right w:val="nil"/>
+            </w:tcBorders>
+          </w:tcPr>
+          <w:p>
+            <w:pPr>
+              <w:spacing w:line="259" w:lineRule="auto"/>
+              <w:jc w:val="center"/>
+              <w:rPr>
+                <w:rFonts w:ascii="Arial" w:eastAsia="Arial" w:hAnsi="Arial" w:cs="Arial"/>
+                <w:sz w:val="22"/>
+                <w:szCs w:val="22"/>
+              </w:rPr>
+            </w:pPr>
+            <w:r>
+              <w:rPr>
+                <w:rFonts w:ascii="Arial" w:eastAsia="Arial" w:hAnsi="Arial" w:cs="Arial"/>
+                <w:sz w:val="22"/>
+                <w:szCs w:val="22"/>
+              </w:rPr>
+              <w:t>_____________________</w:t>
+            </w:r>
+          </w:p>
+          <w:p>
+            <w:pPr>
+              <w:spacing w:line="259" w:lineRule="auto"/>
+              <w:jc w:val="center"/>
+              <w:rPr>
+                <w:rFonts w:ascii="Arial" w:eastAsia="Arial" w:hAnsi="Arial" w:cs="Arial"/>
+                <w:sz w:val="22"/>
+                <w:szCs w:val="22"/>
+              </w:rPr>
+            </w:pPr>
+            <w:r>
+              <w:rPr>
+                <w:rFonts w:ascii="Arial" w:eastAsia="Arial" w:hAnsi="Arial" w:cs="Arial"/>
+                <w:sz w:val="22"/>
+                <w:szCs w:val="22"/>
+              </w:rPr>
+              <w:t xml:space="preserve">Áxel da </w:t>
+            </w:r>
+            <w:r>
+              <w:rPr>
+                <w:rFonts w:ascii="Arial" w:eastAsia="Arial" w:hAnsi="Arial" w:cs="Arial"/>
+                <w:sz w:val="22"/>
+                <w:szCs w:val="22"/>
+              </w:rPr>
+              <w:t>Conceição</w:t>
+            </w:r>
+            <w:r>
+              <w:rPr>
+                <w:rFonts w:ascii="Arial" w:eastAsia="Arial" w:hAnsi="Arial" w:cs="Arial"/>
+                <w:sz w:val="22"/>
+                <w:szCs w:val="22"/>
+              </w:rPr>
+              <w:t xml:space="preserve"> Rodrigues</w:t>
+            </w:r>
+          </w:p>
+          <w:p>
+            <w:pPr>
+              <w:spacing w:line="259" w:lineRule="auto"/>
+              <w:jc w:val="center"/>
+              <w:rPr>
+                <w:rFonts w:ascii="Calibri" w:eastAsia="Calibri" w:hAnsi="Calibri" w:cs="Calibri"/>
+              </w:rPr>
+            </w:pPr>
+            <w:r>
+              <w:rPr>
+                <w:rFonts w:ascii="Arial" w:eastAsia="Arial" w:hAnsi="Arial" w:cs="Arial"/>
+                <w:sz w:val="22"/>
+                <w:szCs w:val="22"/>
+              </w:rPr>
+              <w:t>Presidente</w:t>
+            </w:r>
+          </w:p>
+          <w:p>
+            <w:pPr>
+              <w:spacing w:line="259" w:lineRule="auto"/>
+              <w:jc w:val="center"/>
+              <w:rPr>
+                <w:rFonts w:ascii="Arial" w:eastAsia="Arial" w:hAnsi="Arial" w:cs="Arial"/>
+                <w:sz w:val="22"/>
+                <w:szCs w:val="22"/>
+              </w:rPr>
+            </w:pPr>
+          </w:p>
+        </w:tc>
+      </w:tr>
+    </w:tbl>
+    <w:p>
+      <w:pPr>
+        <w:spacing w:line="259" w:lineRule="auto"/>
+        <w:jc w:val="center"/>
         <w:rPr>
-          <w:rFonts w:ascii="Calibri" w:eastAsia="Calibri" w:hAnsi="Calibri" w:cs="Calibri"/>
+          <w:rFonts w:ascii="Arial" w:eastAsia="Arial" w:hAnsi="Arial" w:cs="Arial"/>
           <w:sz w:val="22"/>
           <w:szCs w:val="22"/>
         </w:rPr>
-        <w:t xml:space="preserve">                   </w:t>
-      </w:r>
+      </w:pPr>
+    </w:p>
+    <w:p>
+      <w:pPr>
+        <w:spacing w:line="259" w:lineRule="auto"/>
+        <w:jc w:val="center"/>
+        <w:rPr>
+          <w:rFonts w:ascii="Arial" w:eastAsia="Arial" w:hAnsi="Arial" w:cs="Arial"/>
+          <w:sz w:val="22"/>
+          <w:szCs w:val="22"/>
+        </w:rPr>
+      </w:pPr>
+    </w:p>
+    <w:p>
+      <w:pPr>
+        <w:spacing w:line="259" w:lineRule="auto"/>
+        <w:jc w:val="center"/>
+        <w:rPr>
+          <w:rFonts w:ascii="Arial" w:eastAsia="Arial" w:hAnsi="Arial" w:cs="Arial"/>
+          <w:sz w:val="22"/>
+          <w:szCs w:val="22"/>
+        </w:rPr>
+      </w:pPr>
     </w:p>
     <w:sectPr>
-      <w:headerReference w:type="default" r:id="rId6"/>
-      <w:footerReference w:type="default" r:id="rId7"/>
+      <w:headerReference w:type="default" r:id="rId8"/>
+      <w:footerReference w:type="default" r:id="rId9"/>
       <w:pgSz w:w="11907" w:h="16840"/>
       <w:pgMar w:top="1135" w:right="1469" w:bottom="902" w:left="1474" w:header="568" w:footer="578" w:gutter="0"/>
       <w:pgNumType w:start="1"/>
@@ -1082,7 +1398,6 @@
   <w:style w:type="character" w:default="1" w:styleId="Fontepargpadro">
     <w:name w:val="Default Paragraph Font"/>
     <w:uiPriority w:val="1"/>
-    <w:semiHidden/>
     <w:unhideWhenUsed/>
   </w:style>
   <w:style w:type="table" w:default="1" w:styleId="Tabelanormal">
@@ -1148,6 +1463,22 @@
       <w:sz w:val="32"/>
       <w:szCs w:val="32"/>
     </w:rPr>
+  </w:style>
+  <w:style w:type="table" w:styleId="Tabelacomgrade">
+    <w:name w:val="Table Grid"/>
+    <w:basedOn w:val="Tabelanormal"/>
+    <w:uiPriority w:val="39"/>
+    <w:rsid w:val="00654D8F"/>
+    <w:tblPr>
+      <w:tblBorders>
+        <w:top w:val="single" w:sz="4" w:space="0" w:color="auto"/>
+        <w:left w:val="single" w:sz="4" w:space="0" w:color="auto"/>
+        <w:bottom w:val="single" w:sz="4" w:space="0" w:color="auto"/>
+        <w:right w:val="single" w:sz="4" w:space="0" w:color="auto"/>
+        <w:insideH w:val="single" w:sz="4" w:space="0" w:color="auto"/>
+        <w:insideV w:val="single" w:sz="4" w:space="0" w:color="auto"/>
+      </w:tblBorders>
+    </w:tblPr>
   </w:style>
 </w:styles>
 </file>

</xml_diff>